<commit_message>
Started effect and stats list. + Cleaned Fighter skills doc.
</commit_message>
<xml_diff>
--- a/GameDesign/Mock-Up/BattleForVoxturia_Mock-Up.docx
+++ b/GameDesign/Mock-Up/BattleForVoxturia_Mock-Up.docx
@@ -91,12 +91,15 @@
       </w:r>
     </w:p>
     <w:p/>
+    <w:p>
+      <w:bookmarkStart w:id="0" w:name="_GoBack"/>
+      <w:bookmarkEnd w:id="0"/>
+    </w:p>
     <w:p/>
     <w:p/>
     <w:p/>
     <w:p/>
     <w:p/>
-    <w:p/>
     <w:p>
       <w:pPr>
         <w:jc w:val="center"/>
@@ -122,8 +125,8 @@
         <w:jc w:val="center"/>
       </w:pPr>
     </w:p>
-    <w:bookmarkStart w:id="0" w:name="_Toc417967882" w:displacedByCustomXml="next"/>
     <w:bookmarkStart w:id="1" w:name="_Toc483153952" w:displacedByCustomXml="next"/>
+    <w:bookmarkStart w:id="2" w:name="_Toc417967882" w:displacedByCustomXml="next"/>
     <w:sdt>
       <w:sdtPr>
         <w:rPr>
@@ -145,28 +148,20 @@
         </w:rPr>
       </w:sdtEndPr>
       <w:sdtContent>
+        <w:bookmarkEnd w:id="2" w:displacedByCustomXml="prev"/>
+        <w:bookmarkEnd w:id="1" w:displacedByCustomXml="prev"/>
         <w:p>
           <w:pPr>
             <w:pStyle w:val="Titre1"/>
-          </w:pPr>
-          <w:r>
-            <w:t>Table des matières</w:t>
-          </w:r>
-          <w:bookmarkEnd w:id="1"/>
-          <w:bookmarkEnd w:id="0"/>
-        </w:p>
-        <w:p>
-          <w:pPr>
-            <w:pStyle w:val="TM1"/>
-            <w:tabs>
-              <w:tab w:val="right" w:leader="dot" w:pos="10790"/>
-            </w:tabs>
             <w:rPr>
               <w:rFonts w:eastAsiaTheme="minorEastAsia"/>
               <w:noProof/>
               <w:lang w:eastAsia="en-CA"/>
             </w:rPr>
           </w:pPr>
+          <w:r>
+            <w:t>Table of Contents</w:t>
+          </w:r>
           <w:r>
             <w:rPr>
               <w:lang w:val="fr-FR"/>
@@ -185,63 +180,7 @@
             </w:rPr>
             <w:fldChar w:fldCharType="separate"/>
           </w:r>
-          <w:hyperlink w:anchor="_Toc483153952" w:history="1">
-            <w:r>
-              <w:rPr>
-                <w:rStyle w:val="Lienhypertexte"/>
-                <w:noProof/>
-              </w:rPr>
-              <w:t>Table des matières</w:t>
-            </w:r>
-            <w:r>
-              <w:rPr>
-                <w:noProof/>
-                <w:webHidden/>
-              </w:rPr>
-              <w:tab/>
-            </w:r>
-            <w:r>
-              <w:rPr>
-                <w:noProof/>
-                <w:webHidden/>
-              </w:rPr>
-              <w:fldChar w:fldCharType="begin"/>
-            </w:r>
-            <w:r>
-              <w:rPr>
-                <w:noProof/>
-                <w:webHidden/>
-              </w:rPr>
-              <w:instrText xml:space="preserve"> PAGEREF _Toc483153952 \h </w:instrText>
-            </w:r>
-            <w:r>
-              <w:rPr>
-                <w:noProof/>
-                <w:webHidden/>
-              </w:rPr>
-            </w:r>
-            <w:r>
-              <w:rPr>
-                <w:noProof/>
-                <w:webHidden/>
-              </w:rPr>
-              <w:fldChar w:fldCharType="separate"/>
-            </w:r>
-            <w:r>
-              <w:rPr>
-                <w:noProof/>
-                <w:webHidden/>
-              </w:rPr>
-              <w:t>1</w:t>
-            </w:r>
-            <w:r>
-              <w:rPr>
-                <w:noProof/>
-                <w:webHidden/>
-              </w:rPr>
-              <w:fldChar w:fldCharType="end"/>
-            </w:r>
-          </w:hyperlink>
+          <w:hyperlink w:anchor="_Toc483153952" w:history="1"/>
         </w:p>
         <w:p>
           <w:pPr>
@@ -2098,12 +2037,12 @@
       <w:pPr>
         <w:pStyle w:val="Titre1"/>
       </w:pPr>
-      <w:bookmarkStart w:id="2" w:name="_Toc483153953"/>
+      <w:bookmarkStart w:id="3" w:name="_Toc483153953"/>
       <w:r>
         <w:lastRenderedPageBreak/>
         <w:t>Presentation</w:t>
       </w:r>
-      <w:bookmarkEnd w:id="2"/>
+      <w:bookmarkEnd w:id="3"/>
     </w:p>
     <w:p>
       <w:pPr>
@@ -2135,18 +2074,18 @@
         </w:rPr>
         <w:t xml:space="preserve"> screen of the game and the navigation between them for the future production of the game.</w:t>
       </w:r>
-      <w:bookmarkStart w:id="3" w:name="_Toc417967885"/>
+      <w:bookmarkStart w:id="4" w:name="_Toc417967885"/>
     </w:p>
     <w:p>
       <w:pPr>
         <w:pStyle w:val="Titre2"/>
       </w:pPr>
-      <w:bookmarkStart w:id="4" w:name="_Toc483153954"/>
-      <w:bookmarkEnd w:id="3"/>
+      <w:bookmarkStart w:id="5" w:name="_Toc483153954"/>
+      <w:bookmarkEnd w:id="4"/>
       <w:r>
         <w:t>Preview</w:t>
       </w:r>
-      <w:bookmarkEnd w:id="4"/>
+      <w:bookmarkEnd w:id="5"/>
     </w:p>
     <w:tbl>
       <w:tblPr>
@@ -2426,7 +2365,7 @@
       <w:pPr>
         <w:pStyle w:val="Titre2"/>
       </w:pPr>
-      <w:bookmarkStart w:id="5" w:name="_Toc483153955"/>
+      <w:bookmarkStart w:id="6" w:name="_Toc483153955"/>
       <w:r>
         <w:t>Goal</w:t>
       </w:r>
@@ -2448,7 +2387,7 @@
       <w:r>
         <w:t>ame</w:t>
       </w:r>
-      <w:bookmarkEnd w:id="5"/>
+      <w:bookmarkEnd w:id="6"/>
     </w:p>
     <w:p>
       <w:pPr>
@@ -2540,7 +2479,7 @@
       <w:pPr>
         <w:jc w:val="left"/>
       </w:pPr>
-      <w:bookmarkStart w:id="6" w:name="_Toc483153956"/>
+      <w:bookmarkStart w:id="7" w:name="_Toc483153956"/>
       <w:r>
         <w:rPr>
           <w:rStyle w:val="Titre1Car"/>
@@ -2554,15 +2493,13 @@
         </w:rPr>
         <w:t xml:space="preserve"> S</w:t>
       </w:r>
-      <w:bookmarkEnd w:id="6"/>
+      <w:bookmarkEnd w:id="7"/>
       <w:r>
         <w:rPr>
           <w:rStyle w:val="Titre1Car"/>
         </w:rPr>
         <w:t>cheme</w:t>
       </w:r>
-      <w:bookmarkStart w:id="7" w:name="_GoBack"/>
-      <w:bookmarkEnd w:id="7"/>
       <w:r>
         <w:rPr>
           <w:noProof/>
@@ -16459,7 +16396,7 @@
           <w:rPr>
             <w:noProof/>
           </w:rPr>
-          <w:t>2</w:t>
+          <w:t>1</w:t>
         </w:r>
         <w:r>
           <w:rPr>
@@ -21655,7 +21592,7 @@
 </file>
 
 <file path=customXml/itemProps1.xml><?xml version="1.0" encoding="utf-8"?>
-<ds:datastoreItem xmlns:ds="http://schemas.openxmlformats.org/officeDocument/2006/customXml" ds:itemID="{EE67C15D-6128-4A1E-B96C-16604F9A8A98}">
+<ds:datastoreItem xmlns:ds="http://schemas.openxmlformats.org/officeDocument/2006/customXml" ds:itemID="{2CA0A882-D538-4257-808E-5F4E20D4B566}">
   <ds:schemaRefs>
     <ds:schemaRef ds:uri="http://schemas.openxmlformats.org/officeDocument/2006/bibliography"/>
   </ds:schemaRefs>

</xml_diff>